<commit_message>
arreglado: comra bonos migracion, agrego aclaraciones a desiciones
</commit_message>
<xml_diff>
--- a/SQL/Tomas de decisiones para la migración.docx
+++ b/SQL/Tomas de decisiones para la migración.docx
@@ -119,15 +119,50 @@
         <w:rPr>
           <w:color w:val="ED7D31" w:themeColor="accent2"/>
         </w:rPr>
-        <w:t xml:space="preserve">Decisiones </w:t>
-      </w:r>
-    </w:p>
-    <w:p>
+        <w:t>Aclaraciones</w:t>
+      </w:r>
+    </w:p>
+    <w:p/>
+    <w:p>
+      <w:r>
+        <w:t xml:space="preserve">El archivo de </w:t>
+      </w:r>
+      <w:r>
+        <w:t>configuración de la aplicación, llamado “</w:t>
+      </w:r>
+      <w:r>
+        <w:t>configuracion_sistema</w:t>
+      </w:r>
+      <w:r>
+        <w:t xml:space="preserve">.txt” se encuentra en la carpeta “src” </w:t>
+      </w:r>
+    </w:p>
+    <w:p>
+      <w:pPr>
+        <w:rPr>
+          <w:u w:val="single"/>
+        </w:rPr>
+      </w:pPr>
       <w:bookmarkStart w:id="0" w:name="_GoBack"/>
       <w:bookmarkEnd w:id="0"/>
     </w:p>
     <w:p>
       <w:pPr>
+        <w:pStyle w:val="Ttulo"/>
+        <w:rPr>
+          <w:color w:val="ED7D31" w:themeColor="accent2"/>
+        </w:rPr>
+      </w:pPr>
+      <w:r>
+        <w:rPr>
+          <w:color w:val="ED7D31" w:themeColor="accent2"/>
+        </w:rPr>
+        <w:t xml:space="preserve">Decisiones </w:t>
+      </w:r>
+    </w:p>
+    <w:p/>
+    <w:p>
+      <w:pPr>
         <w:pStyle w:val="Ttulo1"/>
       </w:pPr>
       <w:r>
@@ -215,6 +250,7 @@
         </w:numPr>
       </w:pPr>
       <w:r>
+        <w:lastRenderedPageBreak/>
         <w:t xml:space="preserve">Administrador: </w:t>
       </w:r>
     </w:p>
@@ -299,7 +335,6 @@
         </w:numPr>
       </w:pPr>
       <w:r>
-        <w:lastRenderedPageBreak/>
         <w:t>abm planes</w:t>
       </w:r>
     </w:p>
@@ -616,11 +651,103 @@
         <w:t xml:space="preserve"> del afiliado a la id de su usuario correspondiente</w:t>
       </w:r>
       <w:r>
-        <w:t xml:space="preserve">. Los números de afiliados fueron asignados en null ya que la maestra no contenía información sobre un grupo familiar para poder calcular y establecer el número,  por lo que se barajaron 2 posibilidades, una en donde considerábamos que cada </w:t>
-      </w:r>
+        <w:t>. Los números de afiliados fueron asignados en null ya que la maestra no contenía información sobre un grupo familiar para poder calcular y establecer el número,  por lo que se barajaron 2 posibilidades, una en donde considerábamos que cada usuarios era independiente de los demás y por tanto lo consideramos como un grupo familiar nuevo, sin hijos ni nada, asignándoles a todos un numero de afiliado que termine en 01, el problema de esto era suponer que no existían familias, y en caso de que haber chicos, podríamos estar haciéndolo titular cuando podría ser menor de edad, por tanto, se optó por una nueva funcionalidad la cual permita ingresar como está formada el grupo familiar de los usuarios en la clínica para así calcular sus números de afiliados, para facilitar las validaciones y el desarrollo de una funcionalidad no pedida, se la implemento en el administrador, la idea sería que todo afiliado que no tenga asignado un numero de afiliado deba llamar a un administrador para decirle como es el grupo familiar, si lo tiene, en el sistema, así se le asigne un número, es de comprender que algo así no podría existir en la realidad porque sería tedioso para un personal del lugar tener que hacerlo, pero para este tp se supuso que sería algo viable.</w:t>
+      </w:r>
+    </w:p>
+    <w:p>
+      <w:r>
+        <w:t>Se agregó un nuevo afiliado siguiendo las especificaciones del TP, ya que el usuario admin debe tener todas las funcionalidades, para tener las del afiliado debería tener un usuario afiliado insertado</w:t>
+      </w:r>
+    </w:p>
+    <w:p>
+      <w:pPr>
+        <w:pStyle w:val="Ttulo1"/>
+      </w:pPr>
+    </w:p>
+    <w:p>
+      <w:pPr>
+        <w:pStyle w:val="Ttulo1"/>
+      </w:pPr>
+      <w:r>
+        <w:t>Profesional</w:t>
+      </w:r>
+    </w:p>
+    <w:p>
+      <w:r>
+        <w:t xml:space="preserve">Al igual que los afiliados su id es una fk al id usuario, también agregamos un campo con la </w:t>
+      </w:r>
+      <w:r>
+        <w:t>“</w:t>
+      </w:r>
+      <w:r>
+        <w:t>matricula</w:t>
+      </w:r>
+      <w:r>
+        <w:t>”</w:t>
+      </w:r>
+      <w:r>
+        <w:t xml:space="preserve"> ya que consideramos algo importante que debería existir en un sistema real, pero como la maestra no contiene dichos datos, los pusimos en null para que luego sea llenada por el profesional</w:t>
+      </w:r>
+      <w:r>
+        <w:t>.</w:t>
+      </w:r>
+    </w:p>
+    <w:p>
+      <w:r>
+        <w:t>Se agregó un nuevo Profesional siguiendo las especificaciones del TP, ya que el usuario admin debe tener todas las funcionalidades, para tener las del profesional debería tener un usuario profesional insertado</w:t>
+      </w:r>
+    </w:p>
+    <w:p/>
+    <w:p>
+      <w:pPr>
+        <w:pStyle w:val="Ttulo1"/>
+      </w:pPr>
+      <w:r>
+        <w:t>Tipo especialidad</w:t>
+      </w:r>
+    </w:p>
+    <w:p>
+      <w:r>
+        <w:t>Con los datos sacados de la maestra se pudieron obtener estas categorías:</w:t>
+      </w:r>
+    </w:p>
+    <w:p>
+      <w:r>
+        <w:t>médico-quirúrgicas, quirúrgicas, clínicas, de laboratorio</w:t>
+      </w:r>
+    </w:p>
+    <w:p/>
+    <w:p>
+      <w:pPr>
+        <w:pStyle w:val="Ttulo1"/>
+      </w:pPr>
+      <w:r>
+        <w:t>Especialidad</w:t>
+      </w:r>
+    </w:p>
+    <w:p>
+      <w:r>
+        <w:t>Con los datos sacados de la maestra se pudieron obtener estas categorías:</w:t>
+      </w:r>
+    </w:p>
+    <w:p>
+      <w:r>
+        <w:t>angiología y cirugía vascular, neumología, psiquiatría, anestesiología y reanimación, pediatría, dermatología médico-quirúrgica y venereología, medicina familiar y comunitaria, cirugía , general y del aparato digestivo, oncología radioterápica, nefrología, neurofisiología clínica, medicina nuclear, alergología, , aparato digestivo o gastroenterología, oncología médica, cirugía , pediátrica, medicina interna, neurocirugía, reumatología, infecto logia, hidrología médica, neurología, cirugía oral y maxilofacial , ,nutriología ,oftalmología ,geriatría ,otorrinolaringología ,radiodiagnóstico o radiología ,ginecología y obstetricia o tocología ,urología ,cirugía  ,cardiovascular ,bioquímica clínica ,medicina preventiva y salud pública</w:t>
+      </w:r>
+    </w:p>
+    <w:p/>
+    <w:p>
+      <w:pPr>
+        <w:pStyle w:val="Ttulo1"/>
+      </w:pPr>
       <w:r>
         <w:lastRenderedPageBreak/>
-        <w:t>usuarios era independiente de los demás y por tanto lo consideramos como un grupo familiar nuevo, sin hijos ni nada, asignándoles a todos un numero de afiliado que termine en 01, el problema de esto era suponer que no existían familias, y en caso de que haber chicos, podríamos estar haciéndolo titular cuando podría ser menor de edad, por tanto, se optó por una nueva funcionalidad la cual permita ingresar como está formada el grupo familiar de los usuarios en la clínica para así calcular sus números de afiliados, para facilitar las validaciones y el desarrollo de una funcionalidad no pedida, se la implemento en el administrador, la idea sería que todo afiliado que no tenga asignado un numero de afiliado deba llamar a un administrador para decirle como es el grupo familiar, si lo tiene, en el sistema, así se le asigne un número, es de comprender que algo así no podría existir en la realidad porque sería tedioso para un personal del lugar tener que hacerlo, pero para este tp se supuso que sería algo viable.</w:t>
+        <w:t>Especialidad por profesional</w:t>
+      </w:r>
+    </w:p>
+    <w:p>
+      <w:r>
+        <w:t>Los datos fueron obtenidos de la maestra en base a los turnos que realizo el profesional</w:t>
       </w:r>
     </w:p>
     <w:p/>
@@ -629,24 +756,12 @@
         <w:pStyle w:val="Ttulo1"/>
       </w:pPr>
       <w:r>
-        <w:t>Profesional</w:t>
-      </w:r>
-    </w:p>
-    <w:p>
-      <w:r>
-        <w:t xml:space="preserve">Al igual que los afiliados su id es una fk al id usuario, también agregamos un campo con la </w:t>
-      </w:r>
-      <w:r>
-        <w:t>“</w:t>
-      </w:r>
-      <w:r>
-        <w:t>matricula</w:t>
-      </w:r>
-      <w:r>
-        <w:t>”</w:t>
-      </w:r>
-      <w:r>
-        <w:t xml:space="preserve"> ya que consideramos algo importante que debería existir en un sistema real, pero como la maestra no contiene dichos datos, los pusimos en null para que luego sea llenada por el profesional</w:t>
+        <w:t>Turno</w:t>
+      </w:r>
+    </w:p>
+    <w:p>
+      <w:r>
+        <w:t xml:space="preserve"> Los datos fueron obtenidos de la maestra</w:t>
       </w:r>
     </w:p>
     <w:p/>
@@ -655,17 +770,12 @@
         <w:pStyle w:val="Ttulo1"/>
       </w:pPr>
       <w:r>
-        <w:t>Tipo especialidad</w:t>
-      </w:r>
-    </w:p>
-    <w:p>
-      <w:r>
-        <w:t>Con los datos sacados de la maestra se pudieron obtener estas categorías:</w:t>
-      </w:r>
-    </w:p>
-    <w:p>
-      <w:r>
-        <w:t>médico-quirúrgicas, quirúrgicas, clínicas, de laboratorio</w:t>
+        <w:t>Consulta</w:t>
+      </w:r>
+    </w:p>
+    <w:p>
+      <w:r>
+        <w:t>Los datos fueron obtenidos de la maestra</w:t>
       </w:r>
     </w:p>
     <w:p/>
@@ -674,17 +784,12 @@
         <w:pStyle w:val="Ttulo1"/>
       </w:pPr>
       <w:r>
-        <w:t>Especialidad</w:t>
-      </w:r>
-    </w:p>
-    <w:p>
-      <w:r>
-        <w:t>Con los datos sacados de la maestra se pudieron obtener estas categorías:</w:t>
-      </w:r>
-    </w:p>
-    <w:p>
-      <w:r>
-        <w:t>angiología y cirugía vascular, neumología, psiquiatría, anestesiología y reanimación, pediatría, dermatología médico-quirúrgica y venereología, medicina familiar y comunitaria, cirugía , general y del aparato digestivo, oncología radioterápica, nefrología, neurofisiología clínica, medicina nuclear, alergología, , aparato digestivo o gastroenterología, oncología médica, cirugía , pediátrica, medicina interna, neurocirugía, reumatología, infecto logia, hidrología médica, neurología, cirugía oral y maxilofacial , ,nutriología ,oftalmología ,geriatría ,otorrinolaringología ,radiodiagnóstico o radiología ,ginecología y obstetricia o tocología ,urología ,cirugía  ,cardiovascular ,bioquímica clínica ,medicina preventiva y salud pública</w:t>
+        <w:t>Compra</w:t>
+      </w:r>
+    </w:p>
+    <w:p>
+      <w:r>
+        <w:t>Los datos fueron obtenidos de la maestra, ya que todos los turnos fueron pagados con compras de bonos</w:t>
       </w:r>
     </w:p>
     <w:p/>
@@ -693,78 +798,12 @@
         <w:pStyle w:val="Ttulo1"/>
       </w:pPr>
       <w:r>
-        <w:t>Especialidad por profesional</w:t>
-      </w:r>
-    </w:p>
-    <w:p>
-      <w:r>
-        <w:t>Los datos fueron obtenidos de la maestra en base a los turnos que realizo el profesional</w:t>
-      </w:r>
-    </w:p>
-    <w:p/>
-    <w:p>
-      <w:pPr>
-        <w:pStyle w:val="Ttulo1"/>
-      </w:pPr>
-      <w:r>
-        <w:t>Turno</w:t>
-      </w:r>
-    </w:p>
-    <w:p>
-      <w:r>
-        <w:t xml:space="preserve"> </w:t>
-      </w:r>
-      <w:r>
-        <w:t>Los datos fueron obtenidos de la maestra</w:t>
-      </w:r>
-    </w:p>
-    <w:p/>
-    <w:p>
-      <w:pPr>
-        <w:pStyle w:val="Ttulo1"/>
-      </w:pPr>
-      <w:r>
-        <w:t>Consulta</w:t>
-      </w:r>
-    </w:p>
-    <w:p>
-      <w:r>
-        <w:t>Los datos fueron obtenidos de la maestra</w:t>
-      </w:r>
-    </w:p>
-    <w:p/>
-    <w:p>
-      <w:pPr>
-        <w:pStyle w:val="Ttulo1"/>
-      </w:pPr>
-      <w:r>
-        <w:lastRenderedPageBreak/>
-        <w:t>Compra</w:t>
-      </w:r>
-    </w:p>
-    <w:p>
-      <w:r>
-        <w:t>Los datos fueron obtenidos de la maestra</w:t>
-      </w:r>
-      <w:r>
-        <w:t>, ya que todos los turnos fueron pagados con compras de bonos</w:t>
-      </w:r>
-    </w:p>
-    <w:p/>
-    <w:p>
-      <w:pPr>
-        <w:pStyle w:val="Ttulo1"/>
-      </w:pPr>
-      <w:r>
         <w:t>Bono</w:t>
       </w:r>
     </w:p>
     <w:p>
       <w:r>
-        <w:t>Los datos fueron obtenidos de la maestra</w:t>
-      </w:r>
-      <w:r>
-        <w:t>, específicamente de los turnos, ya que todos los turnos fueron pagados con un bono particular</w:t>
+        <w:t>Los datos fueron obtenidos de la maestra, específicamente de los turnos, ya que todos los turnos fueron pagados con un bono particular</w:t>
       </w:r>
     </w:p>
     <w:p/>
@@ -887,7 +926,7 @@
         <w:szCs w:val="24"/>
         <w:lang w:val="es-ES"/>
       </w:rPr>
-      <w:t>4</w:t>
+      <w:t>2</w:t>
     </w:r>
     <w:r>
       <w:rPr>
@@ -1547,6 +1586,7 @@
     <w:lsdException w:name="HTML Sample" w:semiHidden="1" w:unhideWhenUsed="1"/>
     <w:lsdException w:name="HTML Typewriter" w:semiHidden="1" w:unhideWhenUsed="1"/>
     <w:lsdException w:name="HTML Variable" w:semiHidden="1" w:unhideWhenUsed="1"/>
+    <w:lsdException w:name="Normal Table" w:semiHidden="1" w:unhideWhenUsed="1"/>
     <w:lsdException w:name="annotation subject" w:semiHidden="1" w:unhideWhenUsed="1"/>
     <w:lsdException w:name="No List" w:semiHidden="1" w:unhideWhenUsed="1"/>
     <w:lsdException w:name="Outline List 1" w:semiHidden="1" w:unhideWhenUsed="1"/>
@@ -1591,6 +1631,7 @@
     <w:lsdException w:name="Table Professional" w:semiHidden="1" w:unhideWhenUsed="1"/>
     <w:lsdException w:name="Table Subtle 1" w:semiHidden="1" w:unhideWhenUsed="1"/>
     <w:lsdException w:name="Table Subtle 2" w:semiHidden="1" w:unhideWhenUsed="1"/>
+    <w:lsdException w:name="Table Web 1" w:semiHidden="1" w:unhideWhenUsed="1"/>
     <w:lsdException w:name="Table Web 2" w:semiHidden="1" w:unhideWhenUsed="1"/>
     <w:lsdException w:name="Table Web 3" w:semiHidden="1" w:unhideWhenUsed="1"/>
     <w:lsdException w:name="Balloon Text" w:semiHidden="1" w:unhideWhenUsed="1"/>
@@ -2287,7 +2328,7 @@
 </file>
 
 <file path=customXml/itemProps1.xml><?xml version="1.0" encoding="utf-8"?>
-<ds:datastoreItem xmlns:ds="http://schemas.openxmlformats.org/officeDocument/2006/customXml" ds:itemID="{F9F01398-A7D1-4D10-A5CE-31620F80AF91}">
+<ds:datastoreItem xmlns:ds="http://schemas.openxmlformats.org/officeDocument/2006/customXml" ds:itemID="{4ED98471-84D5-444E-A727-71ECAD4F6C70}">
   <ds:schemaRefs>
     <ds:schemaRef ds:uri="http://schemas.openxmlformats.org/officeDocument/2006/bibliography"/>
   </ds:schemaRefs>

</xml_diff>

<commit_message>
agrego migracion de agenda
</commit_message>
<xml_diff>
--- a/SQL/Tomas de decisiones para la migración.docx
+++ b/SQL/Tomas de decisiones para la migración.docx
@@ -143,8 +143,6 @@
           <w:u w:val="single"/>
         </w:rPr>
       </w:pPr>
-      <w:bookmarkStart w:id="0" w:name="_GoBack"/>
-      <w:bookmarkEnd w:id="0"/>
     </w:p>
     <w:p>
       <w:pPr>
@@ -821,6 +819,21 @@
       </w:r>
     </w:p>
     <w:p/>
+    <w:p>
+      <w:pPr>
+        <w:pStyle w:val="Ttulo1"/>
+      </w:pPr>
+      <w:r>
+        <w:t>Agenda del profesional</w:t>
+      </w:r>
+    </w:p>
+    <w:p>
+      <w:r>
+        <w:t>Para la agenda se utilizaron los horarios de los turnos de la maestra, se eligió de entre todos los turnos que el profesional tenía en un determinado día el horario menor para la hora inicial y el horario mayor para la hora final, con la especialidad, ya que habían turnos con especialidades diferentes pero con los mismos horarios y días, optamos por poner la especialidad en null, sim embargo, los turnos que se pedirán en los horarios disponibles por el profesional donde su especialidad sea null, se validara que la especialidad deseada pueda ejercerla el profesional</w:t>
+      </w:r>
+      <w:bookmarkStart w:id="0" w:name="_GoBack"/>
+      <w:bookmarkEnd w:id="0"/>
+    </w:p>
     <w:p/>
     <w:p/>
     <w:sectPr>
@@ -926,7 +939,7 @@
         <w:szCs w:val="24"/>
         <w:lang w:val="es-ES"/>
       </w:rPr>
-      <w:t>2</w:t>
+      <w:t>4</w:t>
     </w:r>
     <w:r>
       <w:rPr>
@@ -2328,7 +2341,7 @@
 </file>
 
 <file path=customXml/itemProps1.xml><?xml version="1.0" encoding="utf-8"?>
-<ds:datastoreItem xmlns:ds="http://schemas.openxmlformats.org/officeDocument/2006/customXml" ds:itemID="{4ED98471-84D5-444E-A727-71ECAD4F6C70}">
+<ds:datastoreItem xmlns:ds="http://schemas.openxmlformats.org/officeDocument/2006/customXml" ds:itemID="{22568556-FD97-4DEF-936A-B80044C3285E}">
   <ds:schemaRefs>
     <ds:schemaRef ds:uri="http://schemas.openxmlformats.org/officeDocument/2006/bibliography"/>
   </ds:schemaRefs>

</xml_diff>

<commit_message>
exiendo fecha de valides de la agenda y lo aclaro en las desiciones
</commit_message>
<xml_diff>
--- a/SQL/Tomas de decisiones para la migración.docx
+++ b/SQL/Tomas de decisiones para la migración.docx
@@ -830,6 +830,11 @@
     <w:p>
       <w:r>
         <w:t>Para la agenda se utilizaron los horarios de los turnos de la maestra, se eligió de entre todos los turnos que el profesional tenía en un determinado día el horario menor para la hora inicial y el horario mayor para la hora final, con la especialidad, ya que habían turnos con especialidades diferentes pero con los mismos horarios y días, optamos por poner la especialidad en null, sim embargo, los turnos que se pedirán en los horarios disponibles por el profesional donde su especialidad sea null, se validara que la especialidad deseada pueda ejercerla el profesional</w:t>
+      </w:r>
+    </w:p>
+    <w:p>
+      <w:r>
+        <w:t>Considerando que los datos obtenidos por los turnos para migrar las agenda llegan a diciembre de 2015, decidimos aumentarles un año, para que dichos horarios sean válidos hasta diciembre de 2016, esto es para el pedido de turnos, ya que si la agenda tendría valides hasta 2015 no se podrían sacar turnos para después, la elección de hacer que se modifique la rechazamos porque el tp especifica que no es necesarios hacer el AMB de esta ventana, de esta forma, todos los horarios migrados para la agenda tienen una valides de entre enero de 2015 y diciembre de 2016.</w:t>
       </w:r>
       <w:bookmarkStart w:id="0" w:name="_GoBack"/>
       <w:bookmarkEnd w:id="0"/>
@@ -939,7 +944,7 @@
         <w:szCs w:val="24"/>
         <w:lang w:val="es-ES"/>
       </w:rPr>
-      <w:t>4</w:t>
+      <w:t>3</w:t>
     </w:r>
     <w:r>
       <w:rPr>
@@ -2341,7 +2346,7 @@
 </file>
 
 <file path=customXml/itemProps1.xml><?xml version="1.0" encoding="utf-8"?>
-<ds:datastoreItem xmlns:ds="http://schemas.openxmlformats.org/officeDocument/2006/customXml" ds:itemID="{22568556-FD97-4DEF-936A-B80044C3285E}">
+<ds:datastoreItem xmlns:ds="http://schemas.openxmlformats.org/officeDocument/2006/customXml" ds:itemID="{B9F417BF-3562-4DC3-ACEE-0758E2A9D09F}">
   <ds:schemaRefs>
     <ds:schemaRef ds:uri="http://schemas.openxmlformats.org/officeDocument/2006/bibliography"/>
   </ds:schemaRefs>

</xml_diff>

<commit_message>
Actualizo tomas de decisiones
</commit_message>
<xml_diff>
--- a/SQL/Tomas de decisiones para la migración.docx
+++ b/SQL/Tomas de decisiones para la migración.docx
@@ -84,7 +84,10 @@
         <w:t>P</w:t>
       </w:r>
       <w:r>
-        <w:t>: trabajo practico</w:t>
+        <w:t>: trabajo prá</w:t>
+      </w:r>
+      <w:r>
+        <w:t>ctico</w:t>
       </w:r>
     </w:p>
     <w:p>
@@ -131,10 +134,27 @@
         <w:t>configuración de la aplicación, llamado “</w:t>
       </w:r>
       <w:r>
-        <w:t>configuracion_sistema</w:t>
-      </w:r>
-      <w:r>
-        <w:t xml:space="preserve">.txt” se encuentra en la carpeta “src” </w:t>
+        <w:rPr>
+          <w:b/>
+          <w:i/>
+          <w:sz w:val="28"/>
+          <w:szCs w:val="28"/>
+        </w:rPr>
+        <w:t>configuracion_sistema.txt</w:t>
+      </w:r>
+      <w:r>
+        <w:t>” s</w:t>
+      </w:r>
+      <w:r>
+        <w:t>e encuentra en la carpeta “</w:t>
+      </w:r>
+      <w:proofErr w:type="spellStart"/>
+      <w:r>
+        <w:t>src</w:t>
+      </w:r>
+      <w:proofErr w:type="spellEnd"/>
+      <w:r>
+        <w:t>”, dentro del mismo se puede configurar la fecha del sistema.</w:t>
       </w:r>
     </w:p>
     <w:p>
@@ -169,10 +189,21 @@
     </w:p>
     <w:p>
       <w:r>
-        <w:t xml:space="preserve">Son los pedidos en el tp, </w:t>
+        <w:t xml:space="preserve">Son los pedidos en el </w:t>
+      </w:r>
+      <w:proofErr w:type="spellStart"/>
+      <w:r>
+        <w:t>tp</w:t>
+      </w:r>
+      <w:proofErr w:type="spellEnd"/>
+      <w:r>
+        <w:t xml:space="preserve">, </w:t>
       </w:r>
       <w:r>
         <w:t>afiliado, profesional y administrador, cada uno con un campo tipo bit para saber si su uso está habilitado</w:t>
+      </w:r>
+      <w:r>
+        <w:t>.</w:t>
       </w:r>
     </w:p>
     <w:p/>
@@ -197,8 +228,13 @@
           <w:numId w:val="1"/>
         </w:numPr>
       </w:pPr>
-      <w:r>
-        <w:t>ABM’s: rol, afiliado, profesional, especialidades médicas, planes</w:t>
+      <w:proofErr w:type="spellStart"/>
+      <w:r>
+        <w:t>ABM’s</w:t>
+      </w:r>
+      <w:proofErr w:type="spellEnd"/>
+      <w:r>
+        <w:t>: rol, afiliado, profesional, especialidades médicas, planes</w:t>
       </w:r>
     </w:p>
     <w:p>
@@ -222,7 +258,15 @@
         </w:numPr>
       </w:pPr>
       <w:r>
-        <w:t>Otros: login y seguridad, pedir turno, compra de bonos, cancelación de atención médica, listado estadístico, asignar nº afiliados a afiliados migrados (leer más adelante afiliados)</w:t>
+        <w:t xml:space="preserve">Otros: </w:t>
+      </w:r>
+      <w:proofErr w:type="spellStart"/>
+      <w:r>
+        <w:t>login</w:t>
+      </w:r>
+      <w:proofErr w:type="spellEnd"/>
+      <w:r>
+        <w:t xml:space="preserve"> y seguridad, pedir turno, compra de bonos, cancelación de atención médica, listado estadístico, asignar nº afiliados a afiliados migrados (leer más adelante afiliados)</w:t>
       </w:r>
     </w:p>
     <w:p/>
@@ -231,6 +275,7 @@
         <w:pStyle w:val="Ttulo1"/>
       </w:pPr>
       <w:r>
+        <w:lastRenderedPageBreak/>
         <w:t>Funcionalidad por rol</w:t>
       </w:r>
     </w:p>
@@ -248,7 +293,6 @@
         </w:numPr>
       </w:pPr>
       <w:r>
-        <w:lastRenderedPageBreak/>
         <w:t xml:space="preserve">Administrador: </w:t>
       </w:r>
     </w:p>
@@ -260,8 +304,13 @@
           <w:numId w:val="4"/>
         </w:numPr>
       </w:pPr>
-      <w:r>
-        <w:t>abm rol</w:t>
+      <w:proofErr w:type="spellStart"/>
+      <w:r>
+        <w:t>abm</w:t>
+      </w:r>
+      <w:proofErr w:type="spellEnd"/>
+      <w:r>
+        <w:t xml:space="preserve"> rol</w:t>
       </w:r>
     </w:p>
     <w:p>
@@ -272,8 +321,13 @@
           <w:numId w:val="4"/>
         </w:numPr>
       </w:pPr>
-      <w:r>
-        <w:t>login y seguridad</w:t>
+      <w:proofErr w:type="spellStart"/>
+      <w:r>
+        <w:t>login</w:t>
+      </w:r>
+      <w:proofErr w:type="spellEnd"/>
+      <w:r>
+        <w:t xml:space="preserve"> y seguridad</w:t>
       </w:r>
     </w:p>
     <w:p>
@@ -296,8 +350,13 @@
           <w:numId w:val="4"/>
         </w:numPr>
       </w:pPr>
-      <w:r>
-        <w:t>abm afiliado</w:t>
+      <w:proofErr w:type="spellStart"/>
+      <w:r>
+        <w:t>abm</w:t>
+      </w:r>
+      <w:proofErr w:type="spellEnd"/>
+      <w:r>
+        <w:t xml:space="preserve"> afiliado</w:t>
       </w:r>
     </w:p>
     <w:p>
@@ -308,8 +367,13 @@
           <w:numId w:val="4"/>
         </w:numPr>
       </w:pPr>
-      <w:r>
-        <w:t>abm profesional</w:t>
+      <w:proofErr w:type="spellStart"/>
+      <w:r>
+        <w:t>abm</w:t>
+      </w:r>
+      <w:proofErr w:type="spellEnd"/>
+      <w:r>
+        <w:t xml:space="preserve"> profesional</w:t>
       </w:r>
     </w:p>
     <w:p>
@@ -320,8 +384,13 @@
           <w:numId w:val="4"/>
         </w:numPr>
       </w:pPr>
-      <w:r>
-        <w:t>abm especialidades medicas</w:t>
+      <w:proofErr w:type="spellStart"/>
+      <w:r>
+        <w:t>abm</w:t>
+      </w:r>
+      <w:proofErr w:type="spellEnd"/>
+      <w:r>
+        <w:t xml:space="preserve"> especialidades medicas</w:t>
       </w:r>
     </w:p>
     <w:p>
@@ -332,8 +401,13 @@
           <w:numId w:val="4"/>
         </w:numPr>
       </w:pPr>
-      <w:r>
-        <w:t>abm planes</w:t>
+      <w:proofErr w:type="spellStart"/>
+      <w:r>
+        <w:t>abm</w:t>
+      </w:r>
+      <w:proofErr w:type="spellEnd"/>
+      <w:r>
+        <w:t xml:space="preserve"> planes</w:t>
       </w:r>
     </w:p>
     <w:p>
@@ -357,7 +431,7 @@
         </w:numPr>
       </w:pPr>
       <w:r>
-        <w:t>registro de llegada para atención medica</w:t>
+        <w:t>compra de bonos</w:t>
       </w:r>
     </w:p>
     <w:p>
@@ -369,7 +443,7 @@
         </w:numPr>
       </w:pPr>
       <w:r>
-        <w:t>listado estadístico</w:t>
+        <w:t>registrar agenda del medico</w:t>
       </w:r>
     </w:p>
     <w:p>
@@ -381,9 +455,59 @@
         </w:numPr>
       </w:pPr>
       <w:r>
+        <w:t>registro de llegada para atención medica</w:t>
+      </w:r>
+    </w:p>
+    <w:p>
+      <w:pPr>
+        <w:pStyle w:val="Prrafodelista"/>
+        <w:numPr>
+          <w:ilvl w:val="1"/>
+          <w:numId w:val="4"/>
+        </w:numPr>
+      </w:pPr>
+      <w:r>
+        <w:t>registro de resultado para atención medica</w:t>
+      </w:r>
+    </w:p>
+    <w:p>
+      <w:pPr>
+        <w:pStyle w:val="Prrafodelista"/>
+        <w:numPr>
+          <w:ilvl w:val="1"/>
+          <w:numId w:val="4"/>
+        </w:numPr>
+      </w:pPr>
+      <w:r>
+        <w:t>cancelar atención medica</w:t>
+      </w:r>
+    </w:p>
+    <w:p>
+      <w:pPr>
+        <w:pStyle w:val="Prrafodelista"/>
+        <w:numPr>
+          <w:ilvl w:val="1"/>
+          <w:numId w:val="4"/>
+        </w:numPr>
+      </w:pPr>
+      <w:r>
+        <w:t>listado estadístico</w:t>
+      </w:r>
+    </w:p>
+    <w:p>
+      <w:pPr>
+        <w:pStyle w:val="Prrafodelista"/>
+        <w:numPr>
+          <w:ilvl w:val="1"/>
+          <w:numId w:val="4"/>
+        </w:numPr>
+      </w:pPr>
+      <w:bookmarkStart w:id="0" w:name="OLE_LINK4"/>
+      <w:r>
         <w:t>asignar nº afiliados a afiliados migrados</w:t>
       </w:r>
     </w:p>
+    <w:bookmarkEnd w:id="0"/>
     <w:p>
       <w:pPr>
         <w:pStyle w:val="Prrafodelista"/>
@@ -404,8 +528,13 @@
           <w:numId w:val="4"/>
         </w:numPr>
       </w:pPr>
-      <w:r>
-        <w:t>login y seguridad</w:t>
+      <w:proofErr w:type="spellStart"/>
+      <w:r>
+        <w:t>login</w:t>
+      </w:r>
+      <w:proofErr w:type="spellEnd"/>
+      <w:r>
+        <w:t xml:space="preserve"> y seguridad</w:t>
       </w:r>
     </w:p>
     <w:p>
@@ -416,10 +545,12 @@
           <w:numId w:val="4"/>
         </w:numPr>
       </w:pPr>
+      <w:bookmarkStart w:id="1" w:name="OLE_LINK2"/>
       <w:r>
         <w:t>compra de bonos</w:t>
       </w:r>
     </w:p>
+    <w:bookmarkEnd w:id="1"/>
     <w:p>
       <w:pPr>
         <w:pStyle w:val="Prrafodelista"/>
@@ -464,8 +595,13 @@
           <w:numId w:val="4"/>
         </w:numPr>
       </w:pPr>
-      <w:r>
-        <w:t>login y seguridad</w:t>
+      <w:proofErr w:type="spellStart"/>
+      <w:r>
+        <w:t>login</w:t>
+      </w:r>
+      <w:proofErr w:type="spellEnd"/>
+      <w:r>
+        <w:t xml:space="preserve"> y seguridad</w:t>
       </w:r>
     </w:p>
     <w:p>
@@ -476,10 +612,12 @@
           <w:numId w:val="4"/>
         </w:numPr>
       </w:pPr>
+      <w:bookmarkStart w:id="2" w:name="OLE_LINK3"/>
       <w:r>
         <w:t>registrar agenda del medico</w:t>
       </w:r>
     </w:p>
+    <w:bookmarkEnd w:id="2"/>
     <w:p>
       <w:pPr>
         <w:pStyle w:val="Prrafodelista"/>
@@ -500,6 +638,7 @@
           <w:numId w:val="4"/>
         </w:numPr>
       </w:pPr>
+      <w:bookmarkStart w:id="3" w:name="OLE_LINK1"/>
       <w:r>
         <w:t>registro de resultado para atención medica</w:t>
       </w:r>
@@ -516,6 +655,7 @@
         <w:t>cancelar atención medica</w:t>
       </w:r>
     </w:p>
+    <w:bookmarkEnd w:id="3"/>
     <w:p>
       <w:pPr>
         <w:pStyle w:val="Prrafodelista"/>
@@ -531,7 +671,21 @@
     </w:p>
     <w:p>
       <w:r>
-        <w:t>Como existen varios tipos de documentos dejamos una tabla aparte para agregar nuevos tipos en un futuro, por ahora solo tiene DNI</w:t>
+        <w:t>Como</w:t>
+      </w:r>
+      <w:r>
+        <w:t xml:space="preserve"> en la realidad</w:t>
+      </w:r>
+      <w:r>
+        <w:t xml:space="preserve"> existen varios tipos de documentos dejamos una tabla aparte para agregar nuevos </w:t>
+      </w:r>
+      <w:r>
+        <w:t>tipos en un futuro, por ahora só</w:t>
+      </w:r>
+      <w:bookmarkStart w:id="4" w:name="_GoBack"/>
+      <w:bookmarkEnd w:id="4"/>
+      <w:r>
+        <w:t>lo tiene DNI</w:t>
       </w:r>
     </w:p>
     <w:p/>
@@ -548,7 +702,15 @@
         <w:t xml:space="preserve">Existen de licencia, sin justificación, compromisos personales, fallecimiento, problemas de salud, conflicto gremial, problemas renales, </w:t>
       </w:r>
       <w:r>
-        <w:t>cirugía ortomolecular, otro</w:t>
+        <w:t xml:space="preserve">cirugía </w:t>
+      </w:r>
+      <w:proofErr w:type="spellStart"/>
+      <w:r>
+        <w:t>ortomolecular</w:t>
+      </w:r>
+      <w:proofErr w:type="spellEnd"/>
+      <w:r>
+        <w:t>, otro</w:t>
       </w:r>
     </w:p>
     <w:p/>
@@ -607,13 +769,19 @@
         <w:pStyle w:val="Ttulo1"/>
       </w:pPr>
       <w:r>
-        <w:t>Plan medico</w:t>
+        <w:t>Plan mé</w:t>
+      </w:r>
+      <w:r>
+        <w:t>dico</w:t>
       </w:r>
     </w:p>
     <w:p>
       <w:r>
         <w:t>Se agregan al nuevo modelo un nuevo id de auto incremental, utilizando el viejo para referenciar los datos viejos</w:t>
       </w:r>
+      <w:r>
+        <w:t>.</w:t>
+      </w:r>
     </w:p>
     <w:p/>
     <w:p>
@@ -626,7 +794,84 @@
     </w:p>
     <w:p>
       <w:r>
-        <w:t>Los datos se mantienen agregándoles el campo “sexo” en null ya que la maestra no cuenta con dicha información. Con respecto a los usuarios y contraseñas, se asignaron sus documentos en ambos casos, todos con el bit de activo en 1 y los intentos login en 0. Todos estos usuarios son referenciados con un id autoincremental</w:t>
+        <w:t xml:space="preserve">Los datos se mantienen agregándoles el campo “sexo” en </w:t>
+      </w:r>
+      <w:proofErr w:type="spellStart"/>
+      <w:r>
+        <w:t>null</w:t>
+      </w:r>
+      <w:proofErr w:type="spellEnd"/>
+      <w:r>
+        <w:t xml:space="preserve"> ya que la maestra no cuenta con dicha información. Con respecto a los usuarios y contraseñas, se asignaron sus documentos en ambos casos</w:t>
+      </w:r>
+    </w:p>
+    <w:p>
+      <w:r>
+        <w:t>(</w:t>
+      </w:r>
+      <w:proofErr w:type="spellStart"/>
+      <w:r>
+        <w:t>login</w:t>
+      </w:r>
+      <w:proofErr w:type="spellEnd"/>
+      <w:r>
+        <w:t>: numero-de-</w:t>
+      </w:r>
+      <w:proofErr w:type="spellStart"/>
+      <w:r>
+        <w:t>dni</w:t>
+      </w:r>
+      <w:proofErr w:type="spellEnd"/>
+      <w:r>
+        <w:t xml:space="preserve"> | contraseña: numero-de-</w:t>
+      </w:r>
+      <w:proofErr w:type="spellStart"/>
+      <w:r>
+        <w:t>dni</w:t>
+      </w:r>
+      <w:proofErr w:type="spellEnd"/>
+      <w:r>
+        <w:t>)</w:t>
+      </w:r>
+      <w:r>
+        <w:t xml:space="preserve">, todos con el bit de activo en 1 y los intentos </w:t>
+      </w:r>
+      <w:proofErr w:type="spellStart"/>
+      <w:r>
+        <w:t>login</w:t>
+      </w:r>
+      <w:proofErr w:type="spellEnd"/>
+      <w:r>
+        <w:t xml:space="preserve"> en 0. Todos estos usuarios son referenciados con un id </w:t>
+      </w:r>
+      <w:proofErr w:type="spellStart"/>
+      <w:r>
+        <w:t>autoincremental</w:t>
+      </w:r>
+      <w:proofErr w:type="spellEnd"/>
+      <w:r>
+        <w:t>.</w:t>
+      </w:r>
+    </w:p>
+    <w:p>
+      <w:r>
+        <w:t xml:space="preserve">Se creó un usuario administrador, a pedido del enunciado. </w:t>
+      </w:r>
+      <w:proofErr w:type="spellStart"/>
+      <w:r>
+        <w:t>Login</w:t>
+      </w:r>
+      <w:proofErr w:type="spellEnd"/>
+      <w:r>
+        <w:t xml:space="preserve">: </w:t>
+      </w:r>
+      <w:proofErr w:type="spellStart"/>
+      <w:r>
+        <w:t>admin</w:t>
+      </w:r>
+      <w:proofErr w:type="spellEnd"/>
+      <w:r>
+        <w:t xml:space="preserve"> | contraseña: w23e</w:t>
       </w:r>
     </w:p>
     <w:p/>
@@ -643,18 +888,45 @@
         <w:t>Están</w:t>
       </w:r>
       <w:r>
-        <w:t xml:space="preserve"> referenciados a los usuarios con una fk</w:t>
-      </w:r>
+        <w:t xml:space="preserve"> referenciados a los usuarios con una </w:t>
+      </w:r>
+      <w:proofErr w:type="spellStart"/>
+      <w:r>
+        <w:t>fk</w:t>
+      </w:r>
+      <w:proofErr w:type="spellEnd"/>
       <w:r>
         <w:t xml:space="preserve"> del afiliado a la id de su usuario correspondiente</w:t>
       </w:r>
       <w:r>
-        <w:t>. Los números de afiliados fueron asignados en null ya que la maestra no contenía información sobre un grupo familiar para poder calcular y establecer el número,  por lo que se barajaron 2 posibilidades, una en donde considerábamos que cada usuarios era independiente de los demás y por tanto lo consideramos como un grupo familiar nuevo, sin hijos ni nada, asignándoles a todos un numero de afiliado que termine en 01, el problema de esto era suponer que no existían familias, y en caso de que haber chicos, podríamos estar haciéndolo titular cuando podría ser menor de edad, por tanto, se optó por una nueva funcionalidad la cual permita ingresar como está formada el grupo familiar de los usuarios en la clínica para así calcular sus números de afiliados, para facilitar las validaciones y el desarrollo de una funcionalidad no pedida, se la implemento en el administrador, la idea sería que todo afiliado que no tenga asignado un numero de afiliado deba llamar a un administrador para decirle como es el grupo familiar, si lo tiene, en el sistema, así se le asigne un número, es de comprender que algo así no podría existir en la realidad porque sería tedioso para un personal del lugar tener que hacerlo, pero para este tp se supuso que sería algo viable.</w:t>
-      </w:r>
-    </w:p>
-    <w:p>
-      <w:r>
-        <w:t>Se agregó un nuevo afiliado siguiendo las especificaciones del TP, ya que el usuario admin debe tener todas las funcionalidades, para tener las del afiliado debería tener un usuario afiliado insertado</w:t>
+        <w:t xml:space="preserve">. Los números de afiliados fueron asignados en </w:t>
+      </w:r>
+      <w:proofErr w:type="spellStart"/>
+      <w:r>
+        <w:t>null</w:t>
+      </w:r>
+      <w:proofErr w:type="spellEnd"/>
+      <w:r>
+        <w:t xml:space="preserve"> ya que la maestra no contenía información sobre un grupo familiar para poder calcular y establecer el número,  por lo que se barajaron 2 posibilidades, una en donde </w:t>
+      </w:r>
+      <w:r>
+        <w:t>considerábamos que cada usuario</w:t>
+      </w:r>
+      <w:r>
+        <w:t xml:space="preserve"> era independiente de los demás y por tanto lo consideramos como un grupo familiar nuevo, sin hijos ni nada, asignándoles a todos un numero de afiliado que termine en 01, el problema de esto era suponer que no existían familias, y en caso de que haber chicos, podríamos estar haciéndolo titular cuando podría ser menor de edad, por tanto, se optó por una nueva funcionalidad la cual permita ingresar como está formada el grupo familiar de los usuarios en la clínica para así calcular sus números de afiliados, para facilitar las validaciones y el desarrollo de una funcionalidad no pedida, se la implemento en el administrador, la idea sería que todo afiliado que no tenga asignado un numero de afiliado deba llamar a un administrador para decirle como es el grupo familiar, si lo tiene, en el sistema, así se le asigne un número, es de comprender que algo así no podría existir en la realidad porque sería tedioso para un personal del lugar tener que hacerlo, pero para este </w:t>
+      </w:r>
+      <w:proofErr w:type="spellStart"/>
+      <w:r>
+        <w:t>tp</w:t>
+      </w:r>
+      <w:proofErr w:type="spellEnd"/>
+      <w:r>
+        <w:t xml:space="preserve"> se supuso que sería algo viable.</w:t>
+      </w:r>
+    </w:p>
+    <w:p>
+      <w:r>
+        <w:t>El nombre de dicha funcionalidad se llama “Agregar n° afiliado migrado”, se encuentra en el menú de gestión de afiliados.</w:t>
       </w:r>
     </w:p>
     <w:p>
@@ -672,7 +944,15 @@
     </w:p>
     <w:p>
       <w:r>
-        <w:t xml:space="preserve">Al igual que los afiliados su id es una fk al id usuario, también agregamos un campo con la </w:t>
+        <w:t xml:space="preserve">Al igual que los afiliados su id es una </w:t>
+      </w:r>
+      <w:proofErr w:type="spellStart"/>
+      <w:r>
+        <w:t>fk</w:t>
+      </w:r>
+      <w:proofErr w:type="spellEnd"/>
+      <w:r>
+        <w:t xml:space="preserve"> al id usuario, también agregamos un campo con la </w:t>
       </w:r>
       <w:r>
         <w:t>“</w:t>
@@ -684,15 +964,21 @@
         <w:t>”</w:t>
       </w:r>
       <w:r>
-        <w:t xml:space="preserve"> ya que consideramos algo importante que debería existir en un sistema real, pero como la maestra no contiene dichos datos, los pusimos en null para que luego sea llenada por el profesional</w:t>
+        <w:t xml:space="preserve"> ya que consideramos algo importante que debería existir en un sistema real, pero como la maestra no contiene dichos datos, los pusimos en </w:t>
+      </w:r>
+      <w:proofErr w:type="spellStart"/>
+      <w:r>
+        <w:t>null</w:t>
+      </w:r>
+      <w:proofErr w:type="spellEnd"/>
+      <w:r>
+        <w:t xml:space="preserve"> para que luego sea llenada por el profesional</w:t>
       </w:r>
       <w:r>
         <w:t>.</w:t>
       </w:r>
-    </w:p>
-    <w:p>
-      <w:r>
-        <w:t>Se agregó un nuevo Profesional siguiendo las especificaciones del TP, ya que el usuario admin debe tener todas las funcionalidades, para tener las del profesional debería tener un usuario profesional insertado</w:t>
+      <w:r>
+        <w:t xml:space="preserve"> De todas maneras no se realizó la funcionalidad de edición de profesional, debido a que el enunciado no la solicitaba, por lo que no se podrá editar la matrícula.</w:t>
       </w:r>
     </w:p>
     <w:p/>
@@ -730,6 +1016,7 @@
     </w:p>
     <w:p>
       <w:r>
+        <w:lastRenderedPageBreak/>
         <w:t>angiología y cirugía vascular, neumología, psiquiatría, anestesiología y reanimación, pediatría, dermatología médico-quirúrgica y venereología, medicina familiar y comunitaria, cirugía , general y del aparato digestivo, oncología radioterápica, nefrología, neurofisiología clínica, medicina nuclear, alergología, , aparato digestivo o gastroenterología, oncología médica, cirugía , pediátrica, medicina interna, neurocirugía, reumatología, infecto logia, hidrología médica, neurología, cirugía oral y maxilofacial , ,nutriología ,oftalmología ,geriatría ,otorrinolaringología ,radiodiagnóstico o radiología ,ginecología y obstetricia o tocología ,urología ,cirugía  ,cardiovascular ,bioquímica clínica ,medicina preventiva y salud pública</w:t>
       </w:r>
     </w:p>
@@ -739,7 +1026,6 @@
         <w:pStyle w:val="Ttulo1"/>
       </w:pPr>
       <w:r>
-        <w:lastRenderedPageBreak/>
         <w:t>Especialidad por profesional</w:t>
       </w:r>
     </w:p>
@@ -761,6 +1047,59 @@
       <w:r>
         <w:t xml:space="preserve"> Los datos fueron obtenidos de la maestra</w:t>
       </w:r>
+      <w:r>
+        <w:t>.</w:t>
+      </w:r>
+      <w:r>
+        <w:t xml:space="preserve"> </w:t>
+      </w:r>
+      <w:r>
+        <w:t xml:space="preserve"> Debido a </w:t>
+      </w:r>
+      <w:r>
+        <w:t>que la tabla maestr</w:t>
+      </w:r>
+      <w:r>
+        <w:t xml:space="preserve">a </w:t>
+      </w:r>
+      <w:r>
+        <w:t xml:space="preserve">no tenía </w:t>
+      </w:r>
+      <w:r>
+        <w:t xml:space="preserve">fecha de llegada </w:t>
+      </w:r>
+      <w:r>
+        <w:t>en un turno, se decidió utilizar la fecha del turno, asumiendo que todos los turnos fueron atendidos.</w:t>
+      </w:r>
+    </w:p>
+    <w:p>
+      <w:pPr>
+        <w:pStyle w:val="Ttulo1"/>
+      </w:pPr>
+      <w:r>
+        <w:t>Consulta</w:t>
+      </w:r>
+    </w:p>
+    <w:p>
+      <w:r>
+        <w:t>Los datos fueron obtenidos de la maestra</w:t>
+      </w:r>
+      <w:r>
+        <w:t>.</w:t>
+      </w:r>
+    </w:p>
+    <w:p>
+      <w:pPr>
+        <w:pStyle w:val="Ttulo1"/>
+      </w:pPr>
+      <w:r>
+        <w:t>Compra</w:t>
+      </w:r>
+    </w:p>
+    <w:p>
+      <w:r>
+        <w:t>Los datos fueron obtenidos de la maestra, ya que todos los turnos fueron pagados con compras de bonos</w:t>
+      </w:r>
     </w:p>
     <w:p/>
     <w:p>
@@ -768,12 +1107,15 @@
         <w:pStyle w:val="Ttulo1"/>
       </w:pPr>
       <w:r>
-        <w:t>Consulta</w:t>
-      </w:r>
-    </w:p>
-    <w:p>
-      <w:r>
-        <w:t>Los datos fueron obtenidos de la maestra</w:t>
+        <w:t>Bono</w:t>
+      </w:r>
+    </w:p>
+    <w:p>
+      <w:r>
+        <w:t>Los datos fueron obtenidos de la maestra, específicamente de los turnos, ya que todos los turnos fueron pagados con un bono particular</w:t>
+      </w:r>
+      <w:r>
+        <w:t>.</w:t>
       </w:r>
     </w:p>
     <w:p/>
@@ -782,12 +1124,12 @@
         <w:pStyle w:val="Ttulo1"/>
       </w:pPr>
       <w:r>
-        <w:t>Compra</w:t>
-      </w:r>
-    </w:p>
-    <w:p>
-      <w:r>
-        <w:t>Los datos fueron obtenidos de la maestra, ya que todos los turnos fueron pagados con compras de bonos</w:t>
+        <w:t>Rol por usuario</w:t>
+      </w:r>
+    </w:p>
+    <w:p>
+      <w:r>
+        <w:t>Se asignaron los roles de afiliado y profesional a los afiliados y profesionales respectivamente</w:t>
       </w:r>
     </w:p>
     <w:p/>
@@ -796,51 +1138,90 @@
         <w:pStyle w:val="Ttulo1"/>
       </w:pPr>
       <w:r>
-        <w:t>Bono</w:t>
-      </w:r>
-    </w:p>
-    <w:p>
-      <w:r>
-        <w:t>Los datos fueron obtenidos de la maestra, específicamente de los turnos, ya que todos los turnos fueron pagados con un bono particular</w:t>
-      </w:r>
-    </w:p>
-    <w:p/>
-    <w:p>
-      <w:pPr>
-        <w:pStyle w:val="Ttulo1"/>
-      </w:pPr>
-      <w:r>
-        <w:t>Rol por usuario</w:t>
-      </w:r>
-    </w:p>
-    <w:p>
-      <w:r>
-        <w:t>Se asignaron los roles de afiliado y profesional a los afiliados y profesionales respectivamente</w:t>
-      </w:r>
-    </w:p>
-    <w:p/>
-    <w:p>
-      <w:pPr>
-        <w:pStyle w:val="Ttulo1"/>
-      </w:pPr>
-      <w:r>
         <w:t>Agenda del profesional</w:t>
       </w:r>
     </w:p>
     <w:p>
       <w:r>
-        <w:t>Para la agenda se utilizaron los horarios de los turnos de la maestra, se eligió de entre todos los turnos que el profesional tenía en un determinado día el horario menor para la hora inicial y el horario mayor para la hora final, con la especialidad, ya que habían turnos con especialidades diferentes pero con los mismos horarios y días, optamos por poner la especialidad en null, sim embargo, los turnos que se pedirán en los horarios disponibles por el profesional donde su especialidad sea null, se validara que la especialidad deseada pueda ejercerla el profesional</w:t>
-      </w:r>
-    </w:p>
-    <w:p>
-      <w:r>
-        <w:t>Considerando que los datos obtenidos por los turnos para migrar las agenda llegan a diciembre de 2015, decidimos aumentarles un año, para que dichos horarios sean válidos hasta diciembre de 2016, esto es para el pedido de turnos, ya que si la agenda tendría valides hasta 2015 no se podrían sacar turnos para después, la elección de hacer que se modifique la rechazamos porque el tp especifica que no es necesarios hacer el AMB de esta ventana, de esta forma, todos los horarios migrados para la agenda tienen una valides de entre enero de 2015 y diciembre de 2016.</w:t>
-      </w:r>
-      <w:bookmarkStart w:id="0" w:name="_GoBack"/>
-      <w:bookmarkEnd w:id="0"/>
-    </w:p>
-    <w:p/>
-    <w:p/>
+        <w:t xml:space="preserve">Para la agenda se utilizaron los horarios de los turnos de la maestra, se eligió de entre todos los turnos que el profesional tenía en un determinado día el horario menor para la hora inicial y el horario mayor para la hora final, con la especialidad, ya que habían turnos con especialidades diferentes pero con los mismos horarios y días, optamos por poner la especialidad en </w:t>
+      </w:r>
+      <w:proofErr w:type="spellStart"/>
+      <w:r>
+        <w:t>null</w:t>
+      </w:r>
+      <w:proofErr w:type="spellEnd"/>
+      <w:r>
+        <w:t>, si</w:t>
+      </w:r>
+      <w:r>
+        <w:t>n</w:t>
+      </w:r>
+      <w:r>
+        <w:t xml:space="preserve"> embargo, los turnos que se pedirán en los horarios disponibles por el profesional donde su especialidad sea </w:t>
+      </w:r>
+      <w:proofErr w:type="spellStart"/>
+      <w:r>
+        <w:t>null</w:t>
+      </w:r>
+      <w:proofErr w:type="spellEnd"/>
+      <w:r>
+        <w:t>, se validara que la especialidad deseada pueda ejercerla el profesional</w:t>
+      </w:r>
+    </w:p>
+    <w:p>
+      <w:r>
+        <w:t xml:space="preserve">Considerando que los datos obtenidos por los turnos para migrar las agenda llegan a diciembre de 2015, decidimos </w:t>
+      </w:r>
+      <w:r>
+        <w:t>aumentar en un año la fecha límite de la agenda</w:t>
+      </w:r>
+      <w:r>
+        <w:t>, para que dichos horarios sean válidos hasta diciembre de 2016, esto es para el pedido de turnos, ya que si la agenda tendría valide</w:t>
+      </w:r>
+      <w:r>
+        <w:t>z</w:t>
+      </w:r>
+      <w:r>
+        <w:t xml:space="preserve"> hasta 2015 no se podrían sacar turnos para después, la elección de hacer que se modifique</w:t>
+      </w:r>
+      <w:r>
+        <w:t xml:space="preserve"> el rango de fecha de una agenda</w:t>
+      </w:r>
+      <w:r>
+        <w:t xml:space="preserve"> la rechazamos porque el </w:t>
+      </w:r>
+      <w:proofErr w:type="spellStart"/>
+      <w:r>
+        <w:t>tp</w:t>
+      </w:r>
+      <w:proofErr w:type="spellEnd"/>
+      <w:r>
+        <w:t xml:space="preserve"> especifica que no es necesarios hacer el A</w:t>
+      </w:r>
+      <w:r>
+        <w:t>BM</w:t>
+      </w:r>
+      <w:r>
+        <w:t xml:space="preserve"> de esta ventana, de esta forma, todos los horarios migrados para la agenda tienen una valide</w:t>
+      </w:r>
+      <w:r>
+        <w:t>z</w:t>
+      </w:r>
+      <w:r>
+        <w:t xml:space="preserve"> de entre enero de 2015 y diciembre de 2016</w:t>
+      </w:r>
+      <w:r>
+        <w:t xml:space="preserve">, para facilitar la </w:t>
+      </w:r>
+      <w:proofErr w:type="spellStart"/>
+      <w:r>
+        <w:t>testeabilidad</w:t>
+      </w:r>
+      <w:proofErr w:type="spellEnd"/>
+      <w:r>
+        <w:t>.</w:t>
+      </w:r>
+    </w:p>
     <w:sectPr>
       <w:footerReference w:type="default" r:id="rId8"/>
       <w:pgSz w:w="11906" w:h="16838"/>
@@ -944,7 +1325,7 @@
         <w:szCs w:val="24"/>
         <w:lang w:val="es-ES"/>
       </w:rPr>
-      <w:t>3</w:t>
+      <w:t>4</w:t>
     </w:r>
     <w:r>
       <w:rPr>
@@ -2346,7 +2727,7 @@
 </file>
 
 <file path=customXml/itemProps1.xml><?xml version="1.0" encoding="utf-8"?>
-<ds:datastoreItem xmlns:ds="http://schemas.openxmlformats.org/officeDocument/2006/customXml" ds:itemID="{B9F417BF-3562-4DC3-ACEE-0758E2A9D09F}">
+<ds:datastoreItem xmlns:ds="http://schemas.openxmlformats.org/officeDocument/2006/customXml" ds:itemID="{0E47C5BC-49D5-4CC3-B63C-39628F10EE17}">
   <ds:schemaRefs>
     <ds:schemaRef ds:uri="http://schemas.openxmlformats.org/officeDocument/2006/bibliography"/>
   </ds:schemaRefs>

</xml_diff>

<commit_message>
actualizo tomas de deciciones de la agenda
</commit_message>
<xml_diff>
--- a/SQL/Tomas de decisiones para la migración.docx
+++ b/SQL/Tomas de decisiones para la migración.docx
@@ -536,13 +536,8 @@
           <w:numId w:val="4"/>
         </w:numPr>
       </w:pPr>
-      <w:proofErr w:type="spellStart"/>
-      <w:r>
-        <w:t>login</w:t>
-      </w:r>
-      <w:proofErr w:type="spellEnd"/>
-      <w:r>
-        <w:t xml:space="preserve"> y seguridad</w:t>
+      <w:r>
+        <w:t>registro de usuarios</w:t>
       </w:r>
     </w:p>
     <w:p>
@@ -553,8 +548,13 @@
           <w:numId w:val="4"/>
         </w:numPr>
       </w:pPr>
-      <w:r>
-        <w:t>registro de usuarios</w:t>
+      <w:proofErr w:type="spellStart"/>
+      <w:r>
+        <w:t>abm</w:t>
+      </w:r>
+      <w:proofErr w:type="spellEnd"/>
+      <w:r>
+        <w:t xml:space="preserve"> afiliado</w:t>
       </w:r>
     </w:p>
     <w:p>
@@ -571,7 +571,7 @@
       </w:r>
       <w:proofErr w:type="spellEnd"/>
       <w:r>
-        <w:t xml:space="preserve"> afiliado</w:t>
+        <w:t xml:space="preserve"> profesional</w:t>
       </w:r>
     </w:p>
     <w:p>
@@ -588,7 +588,7 @@
       </w:r>
       <w:proofErr w:type="spellEnd"/>
       <w:r>
-        <w:t xml:space="preserve"> profesional</w:t>
+        <w:t xml:space="preserve"> especialidades medicas</w:t>
       </w:r>
     </w:p>
     <w:p>
@@ -605,7 +605,7 @@
       </w:r>
       <w:proofErr w:type="spellEnd"/>
       <w:r>
-        <w:t xml:space="preserve"> especialidades medicas</w:t>
+        <w:t xml:space="preserve"> planes</w:t>
       </w:r>
     </w:p>
     <w:p>
@@ -616,13 +616,8 @@
           <w:numId w:val="4"/>
         </w:numPr>
       </w:pPr>
-      <w:proofErr w:type="spellStart"/>
-      <w:r>
-        <w:t>abm</w:t>
-      </w:r>
-      <w:proofErr w:type="spellEnd"/>
-      <w:r>
-        <w:t xml:space="preserve"> planes</w:t>
+      <w:r>
+        <w:t>pedir turno</w:t>
       </w:r>
     </w:p>
     <w:p>
@@ -634,7 +629,7 @@
         </w:numPr>
       </w:pPr>
       <w:r>
-        <w:t>pedir turno</w:t>
+        <w:t>compra de bonos</w:t>
       </w:r>
     </w:p>
     <w:p>
@@ -646,7 +641,7 @@
         </w:numPr>
       </w:pPr>
       <w:r>
-        <w:t>compra de bonos</w:t>
+        <w:t>registrar agenda del medico</w:t>
       </w:r>
     </w:p>
     <w:p>
@@ -658,7 +653,7 @@
         </w:numPr>
       </w:pPr>
       <w:r>
-        <w:t>registrar agenda del medico</w:t>
+        <w:t>registro de llegada para atención medica</w:t>
       </w:r>
     </w:p>
     <w:p>
@@ -670,7 +665,7 @@
         </w:numPr>
       </w:pPr>
       <w:r>
-        <w:t>registro de llegada para atención medica</w:t>
+        <w:t>registro de resultado para atención medica</w:t>
       </w:r>
     </w:p>
     <w:p>
@@ -682,7 +677,7 @@
         </w:numPr>
       </w:pPr>
       <w:r>
-        <w:t>registro de resultado para atención medica</w:t>
+        <w:t>cancelar atención medica</w:t>
       </w:r>
     </w:p>
     <w:p>
@@ -694,7 +689,7 @@
         </w:numPr>
       </w:pPr>
       <w:r>
-        <w:t>cancelar atención medica</w:t>
+        <w:t>listado estadístico</w:t>
       </w:r>
     </w:p>
     <w:p>
@@ -705,8 +700,22 @@
           <w:numId w:val="4"/>
         </w:numPr>
       </w:pPr>
-      <w:r>
-        <w:t>listado estadístico</w:t>
+      <w:bookmarkStart w:id="4" w:name="OLE_LINK4"/>
+      <w:r>
+        <w:t>asignar nº afiliados a afiliados migrados</w:t>
+      </w:r>
+    </w:p>
+    <w:bookmarkEnd w:id="4"/>
+    <w:p>
+      <w:pPr>
+        <w:pStyle w:val="Prrafodelista"/>
+        <w:numPr>
+          <w:ilvl w:val="0"/>
+          <w:numId w:val="4"/>
+        </w:numPr>
+      </w:pPr>
+      <w:r>
+        <w:t xml:space="preserve">Afiliado: </w:t>
       </w:r>
     </w:p>
     <w:p>
@@ -717,12 +726,36 @@
           <w:numId w:val="4"/>
         </w:numPr>
       </w:pPr>
-      <w:bookmarkStart w:id="4" w:name="OLE_LINK4"/>
-      <w:r>
-        <w:t>asignar nº afiliados a afiliados migrados</w:t>
-      </w:r>
-    </w:p>
-    <w:bookmarkEnd w:id="4"/>
+      <w:bookmarkStart w:id="5" w:name="OLE_LINK2"/>
+      <w:r>
+        <w:t>compra de bonos</w:t>
+      </w:r>
+    </w:p>
+    <w:bookmarkEnd w:id="5"/>
+    <w:p>
+      <w:pPr>
+        <w:pStyle w:val="Prrafodelista"/>
+        <w:numPr>
+          <w:ilvl w:val="1"/>
+          <w:numId w:val="4"/>
+        </w:numPr>
+      </w:pPr>
+      <w:r>
+        <w:t>pedir turno</w:t>
+      </w:r>
+    </w:p>
+    <w:p>
+      <w:pPr>
+        <w:pStyle w:val="Prrafodelista"/>
+        <w:numPr>
+          <w:ilvl w:val="1"/>
+          <w:numId w:val="4"/>
+        </w:numPr>
+      </w:pPr>
+      <w:r>
+        <w:t>cancelar atención medica</w:t>
+      </w:r>
+    </w:p>
     <w:p>
       <w:pPr>
         <w:pStyle w:val="Prrafodelista"/>
@@ -732,7 +765,7 @@
         </w:numPr>
       </w:pPr>
       <w:r>
-        <w:t xml:space="preserve">Afiliado: </w:t>
+        <w:t>Profesional:</w:t>
       </w:r>
     </w:p>
     <w:p>
@@ -743,15 +776,12 @@
           <w:numId w:val="4"/>
         </w:numPr>
       </w:pPr>
-      <w:proofErr w:type="spellStart"/>
-      <w:r>
-        <w:t>login</w:t>
-      </w:r>
-      <w:proofErr w:type="spellEnd"/>
-      <w:r>
-        <w:t xml:space="preserve"> y seguridad</w:t>
-      </w:r>
-    </w:p>
+      <w:bookmarkStart w:id="6" w:name="OLE_LINK3"/>
+      <w:r>
+        <w:t>registrar agenda del medico</w:t>
+      </w:r>
+    </w:p>
+    <w:bookmarkEnd w:id="6"/>
     <w:p>
       <w:pPr>
         <w:pStyle w:val="Prrafodelista"/>
@@ -760,12 +790,10 @@
           <w:numId w:val="4"/>
         </w:numPr>
       </w:pPr>
-      <w:bookmarkStart w:id="5" w:name="OLE_LINK2"/>
-      <w:r>
-        <w:t>compra de bonos</w:t>
-      </w:r>
-    </w:p>
-    <w:bookmarkEnd w:id="5"/>
+      <w:r>
+        <w:t>pedir turno</w:t>
+      </w:r>
+    </w:p>
     <w:p>
       <w:pPr>
         <w:pStyle w:val="Prrafodelista"/>
@@ -774,8 +802,9 @@
           <w:numId w:val="4"/>
         </w:numPr>
       </w:pPr>
-      <w:r>
-        <w:t>pedir turno</w:t>
+      <w:bookmarkStart w:id="7" w:name="OLE_LINK1"/>
+      <w:r>
+        <w:t>registro de resultado para atención medica</w:t>
       </w:r>
     </w:p>
     <w:p>
@@ -790,91 +819,19 @@
         <w:t>cancelar atención medica</w:t>
       </w:r>
     </w:p>
-    <w:p>
-      <w:pPr>
-        <w:pStyle w:val="Prrafodelista"/>
-        <w:numPr>
-          <w:ilvl w:val="0"/>
-          <w:numId w:val="4"/>
-        </w:numPr>
-      </w:pPr>
-      <w:r>
-        <w:t>Profesional:</w:t>
-      </w:r>
-    </w:p>
-    <w:p>
-      <w:pPr>
-        <w:pStyle w:val="Prrafodelista"/>
-        <w:numPr>
-          <w:ilvl w:val="1"/>
-          <w:numId w:val="4"/>
-        </w:numPr>
-      </w:pPr>
+    <w:bookmarkEnd w:id="7"/>
+    <w:p>
+      <w:r>
+        <w:t xml:space="preserve">El </w:t>
+      </w:r>
       <w:proofErr w:type="spellStart"/>
       <w:r>
         <w:t>login</w:t>
       </w:r>
       <w:proofErr w:type="spellEnd"/>
       <w:r>
-        <w:t xml:space="preserve"> y seguridad</w:t>
-      </w:r>
-    </w:p>
-    <w:p>
-      <w:pPr>
-        <w:pStyle w:val="Prrafodelista"/>
-        <w:numPr>
-          <w:ilvl w:val="1"/>
-          <w:numId w:val="4"/>
-        </w:numPr>
-      </w:pPr>
-      <w:bookmarkStart w:id="6" w:name="OLE_LINK3"/>
-      <w:r>
-        <w:t>registrar agenda del medico</w:t>
-      </w:r>
-    </w:p>
-    <w:bookmarkEnd w:id="6"/>
-    <w:p>
-      <w:pPr>
-        <w:pStyle w:val="Prrafodelista"/>
-        <w:numPr>
-          <w:ilvl w:val="1"/>
-          <w:numId w:val="4"/>
-        </w:numPr>
-      </w:pPr>
-      <w:r>
-        <w:t>pedir turno</w:t>
-      </w:r>
-    </w:p>
-    <w:p>
-      <w:pPr>
-        <w:pStyle w:val="Prrafodelista"/>
-        <w:numPr>
-          <w:ilvl w:val="1"/>
-          <w:numId w:val="4"/>
-        </w:numPr>
-      </w:pPr>
-      <w:bookmarkStart w:id="7" w:name="OLE_LINK1"/>
-      <w:r>
-        <w:t>registro de resultado para atención medica</w:t>
-      </w:r>
-    </w:p>
-    <w:p>
-      <w:pPr>
-        <w:pStyle w:val="Prrafodelista"/>
-        <w:numPr>
-          <w:ilvl w:val="1"/>
-          <w:numId w:val="4"/>
-        </w:numPr>
-      </w:pPr>
-      <w:r>
-        <w:t>cancelar atención medica</w:t>
-      </w:r>
-    </w:p>
-    <w:bookmarkEnd w:id="7"/>
-    <w:p>
-      <w:pPr>
-        <w:pStyle w:val="Prrafodelista"/>
-      </w:pPr>
+        <w:t xml:space="preserve"> lo poseen las 3 especialidades</w:t>
+      </w:r>
     </w:p>
     <w:p>
       <w:pPr>
@@ -907,7 +864,6 @@
         <w:pStyle w:val="Ttulo1"/>
       </w:pPr>
       <w:r>
-        <w:lastRenderedPageBreak/>
         <w:t>Tipo de cancelación</w:t>
       </w:r>
     </w:p>
@@ -1201,6 +1157,7 @@
         <w:pStyle w:val="Ttulo1"/>
       </w:pPr>
       <w:r>
+        <w:lastRenderedPageBreak/>
         <w:t>Tipo especialidad</w:t>
       </w:r>
     </w:p>
@@ -1337,93 +1294,47 @@
       </w:pPr>
       <w:bookmarkStart w:id="8" w:name="OLE_LINK9"/>
       <w:r>
+        <w:t>Agenda del profesional</w:t>
+      </w:r>
+    </w:p>
+    <w:bookmarkEnd w:id="8"/>
+    <w:p>
+      <w:r>
+        <w:t xml:space="preserve">Para la agenda se utilizaron los horarios de los turnos de la maestra, se eligió de entre todos los turnos que el profesional tenía en un determinado día el horario menor para la hora inicial y el horario mayor para la hora final, </w:t>
+      </w:r>
+      <w:r>
         <w:lastRenderedPageBreak/>
-        <w:t>Agenda del profesional</w:t>
-      </w:r>
-    </w:p>
-    <w:bookmarkEnd w:id="8"/>
-    <w:p>
-      <w:r>
-        <w:t xml:space="preserve">Para la agenda se utilizaron los horarios de los turnos de la maestra, se eligió de entre todos los turnos que el profesional tenía en un determinado día el horario menor para la hora inicial y el horario mayor para la hora final, con la especialidad, ya que habían turnos con especialidades diferentes pero con los mismos horarios y días, optamos por poner la especialidad en </w:t>
-      </w:r>
-      <w:proofErr w:type="spellStart"/>
-      <w:r>
-        <w:t>null</w:t>
-      </w:r>
-      <w:proofErr w:type="spellEnd"/>
-      <w:r>
-        <w:t>, si</w:t>
-      </w:r>
-      <w:r>
-        <w:t>n</w:t>
-      </w:r>
-      <w:r>
-        <w:t xml:space="preserve"> embargo, los turnos que se pedirán en los horarios disponibles por el profesional donde su especialidad sea </w:t>
-      </w:r>
-      <w:proofErr w:type="spellStart"/>
-      <w:r>
-        <w:t>null</w:t>
-      </w:r>
-      <w:proofErr w:type="spellEnd"/>
-      <w:r>
-        <w:t>, se validara que la especialidad deseada pueda ejercerla el profesional</w:t>
-      </w:r>
-    </w:p>
-    <w:p>
-      <w:r>
-        <w:t xml:space="preserve">Considerando que los datos obtenidos por los turnos para migrar las agenda llegan a diciembre de 2015, decidimos </w:t>
-      </w:r>
-      <w:r>
-        <w:t>aumentar en un año la fecha límite de la agenda</w:t>
-      </w:r>
-      <w:r>
-        <w:t>, para que dichos horarios sean válidos hasta diciembre de 2016, esto es para el pedido de turnos, ya que si la agenda tendría valide</w:t>
-      </w:r>
-      <w:r>
-        <w:t>z</w:t>
-      </w:r>
-      <w:r>
-        <w:t xml:space="preserve"> hasta 2015 no se podrían sacar turnos para después, la elección de hacer que se modifique</w:t>
-      </w:r>
-      <w:r>
-        <w:t xml:space="preserve"> el rango de fecha de una agenda</w:t>
-      </w:r>
-      <w:r>
-        <w:t xml:space="preserve"> la rechazamos porque el </w:t>
-      </w:r>
-      <w:proofErr w:type="spellStart"/>
-      <w:r>
-        <w:t>tp</w:t>
-      </w:r>
-      <w:proofErr w:type="spellEnd"/>
-      <w:r>
-        <w:t xml:space="preserve"> especifica que no es necesarios hacer el A</w:t>
-      </w:r>
-      <w:r>
-        <w:t>BM</w:t>
-      </w:r>
-      <w:r>
-        <w:t xml:space="preserve"> de esta ventana, de esta forma, todos los horarios migrados para la agenda tienen una valide</w:t>
-      </w:r>
-      <w:r>
-        <w:t>z</w:t>
-      </w:r>
-      <w:r>
-        <w:t xml:space="preserve"> de entre enero de 2015 y diciembre de 2016</w:t>
-      </w:r>
-      <w:r>
-        <w:t xml:space="preserve">, para facilitar la </w:t>
-      </w:r>
-      <w:proofErr w:type="spellStart"/>
-      <w:r>
-        <w:t>testeabilidad</w:t>
-      </w:r>
-      <w:proofErr w:type="spellEnd"/>
-      <w:r>
-        <w:t>.</w:t>
-      </w:r>
-    </w:p>
-    <w:p/>
+        <w:t>con la</w:t>
+      </w:r>
+      <w:r>
+        <w:t>s</w:t>
+      </w:r>
+      <w:r>
+        <w:t xml:space="preserve"> especialidad</w:t>
+      </w:r>
+      <w:r>
+        <w:t>es que tenía en ese rango de horarios</w:t>
+      </w:r>
+      <w:r>
+        <w:t xml:space="preserve">, ya que habían turnos con especialidades diferentes pero con los mismos horarios y días, </w:t>
+      </w:r>
+      <w:r>
+        <w:t xml:space="preserve">de esta forma, la agenda parte de la idea de un rango de fechas de validez para cual estará activa y no podrá ser cambiada hasta que la fecha final expire, </w:t>
+      </w:r>
+      <w:r>
+        <w:t>una lista de días con rangos de horarios y por cada uno, una o varias especialidades que el profesional puede ejercer.</w:t>
+      </w:r>
+    </w:p>
+    <w:p>
+      <w:r>
+        <w:t>Algo a tener en cuenta es que las agendas migradas tienen una fecha de validez de hasta finales del 2015, por lo que, si la fecha del sistema se configura antes de esa fecha final, la agenda que estará vigente seria la migrada, si se configura una fecha superior a finales del 2015, la agenda migrada quedará vencida y se requerirá que el profesional registre una nueva, con un nuevo rango de fechas para la cual estará vigente.</w:t>
+      </w:r>
+    </w:p>
+    <w:p>
+      <w:r>
+        <w:t>Es importante que la agenda del profesional figure como actual, ya que figura como vencida, no se podrán sacar turnos con ese profesional, ya que no registro una agenda actualizada.</w:t>
+      </w:r>
+    </w:p>
     <w:p>
       <w:pPr>
         <w:pStyle w:val="Ttulo"/>
@@ -1437,19 +1348,17 @@
         </w:rPr>
         <w:t>Aclaración de funcionalidades</w:t>
       </w:r>
-      <w:bookmarkStart w:id="9" w:name="_GoBack"/>
-      <w:bookmarkEnd w:id="9"/>
     </w:p>
     <w:p>
       <w:pPr>
         <w:pStyle w:val="Ttulo1"/>
       </w:pPr>
-      <w:bookmarkStart w:id="10" w:name="OLE_LINK10"/>
+      <w:bookmarkStart w:id="9" w:name="OLE_LINK10"/>
       <w:r>
         <w:t>Registrar agenda del profesional</w:t>
       </w:r>
     </w:p>
-    <w:bookmarkEnd w:id="10"/>
+    <w:bookmarkEnd w:id="9"/>
     <w:p>
       <w:pPr>
         <w:pStyle w:val="Prrafodelista"/>
@@ -1474,7 +1383,37 @@
         <w:t>Una vez elegida la fecha de comienzo y fin de una agenda, esta no puede ser modificada (por pedido del enunciado).</w:t>
       </w:r>
     </w:p>
-    <w:p/>
+    <w:p>
+      <w:pPr>
+        <w:pStyle w:val="Prrafodelista"/>
+        <w:numPr>
+          <w:ilvl w:val="0"/>
+          <w:numId w:val="10"/>
+        </w:numPr>
+      </w:pPr>
+      <w:r>
+        <w:t xml:space="preserve">Las agendas registradas, se </w:t>
+      </w:r>
+      <w:r>
+        <w:t>mostrarán</w:t>
+      </w:r>
+      <w:r>
+        <w:t xml:space="preserve"> como “Actual”, y no</w:t>
+      </w:r>
+      <w:r>
+        <w:t xml:space="preserve"> se</w:t>
+      </w:r>
+      <w:r>
+        <w:t xml:space="preserve"> dejará</w:t>
+      </w:r>
+      <w:r>
+        <w:t xml:space="preserve"> realizar ningún cabio sobre ellas.</w:t>
+      </w:r>
+    </w:p>
+    <w:p>
+      <w:bookmarkStart w:id="10" w:name="_GoBack"/>
+      <w:bookmarkEnd w:id="10"/>
+    </w:p>
     <w:p>
       <w:pPr>
         <w:pStyle w:val="Ttulo1"/>
@@ -1814,7 +1753,7 @@
         <w:szCs w:val="24"/>
         <w:lang w:val="es-ES"/>
       </w:rPr>
-      <w:t>1</w:t>
+      <w:t>6</w:t>
     </w:r>
     <w:r>
       <w:rPr>
@@ -3912,7 +3851,7 @@
 </file>
 
 <file path=customXml/itemProps1.xml><?xml version="1.0" encoding="utf-8"?>
-<ds:datastoreItem xmlns:ds="http://schemas.openxmlformats.org/officeDocument/2006/customXml" ds:itemID="{6CC91A45-11BE-4D76-8B54-18AA14F174B8}">
+<ds:datastoreItem xmlns:ds="http://schemas.openxmlformats.org/officeDocument/2006/customXml" ds:itemID="{515C982E-1142-4435-8223-8DCCCA270824}">
   <ds:schemaRefs>
     <ds:schemaRef ds:uri="http://schemas.openxmlformats.org/officeDocument/2006/bibliography"/>
   </ds:schemaRefs>

</xml_diff>